<commit_message>
v1.2. [x] Añadidos a los Barrios: ubicación y fechas de montaje, apertura y desmontaje. [x] Permitir borrar todos los Feriantes, incluso año base. [x] Ampliar tamaño de campos socios y nosocios en tabla de Barrios [x] Corregido error cuando no había cantidades en algunos campos de Feriante
</commit_message>
<xml_diff>
--- a/src/main/webapp/BARRIOS.docx
+++ b/src/main/webapp/BARRIOS.docx
@@ -4,30 +4,559 @@
   <w:body>
     <w:p>
       <w:pPr>
-        <w:rPr>
-          <w:b/>
-          <w:sz w:val="24"/>
-          <w:szCs w:val="24"/>
-        </w:rPr>
-      </w:pPr>
-    </w:p>
-    <w:p>
-      <w:pPr>
-        <w:rPr>
-          <w:b/>
-          <w:sz w:val="24"/>
-          <w:szCs w:val="24"/>
-        </w:rPr>
-      </w:pPr>
-    </w:p>
-    <w:p>
-      <w:pPr>
-        <w:rPr>
-          <w:b/>
-          <w:sz w:val="24"/>
-          <w:szCs w:val="24"/>
-        </w:rPr>
-      </w:pPr>
+        <w:jc w:val="center"/>
+        <w:rPr>
+          <w:sz w:val="24"/>
+          <w:szCs w:val="24"/>
+        </w:rPr>
+      </w:pPr>
+      <w:r>
+        <w:rPr>
+          <w:sz w:val="24"/>
+          <w:szCs w:val="24"/>
+        </w:rPr>
+        <w:t xml:space="preserve">Valladolid, </w:t>
+      </w:r>
+      <w:r>
+        <w:rPr>
+          <w:sz w:val="24"/>
+          <w:szCs w:val="24"/>
+        </w:rPr>
+        <w:fldChar w:fldCharType="begin"/>
+      </w:r>
+      <w:r>
+        <w:rPr>
+          <w:sz w:val="24"/>
+          <w:szCs w:val="24"/>
+        </w:rPr>
+        <w:instrText xml:space="preserve"> DATE \@ "d 'de' MMMM 'de' yyyy" \* MERGEFORMAT </w:instrText>
+      </w:r>
+      <w:r>
+        <w:rPr>
+          <w:sz w:val="24"/>
+          <w:szCs w:val="24"/>
+        </w:rPr>
+        <w:fldChar w:fldCharType="separate"/>
+      </w:r>
+      <w:r>
+        <w:rPr>
+          <w:noProof/>
+          <w:sz w:val="24"/>
+          <w:szCs w:val="24"/>
+        </w:rPr>
+        <w:t>26 de enero de 2017</w:t>
+      </w:r>
+      <w:r>
+        <w:rPr>
+          <w:sz w:val="24"/>
+          <w:szCs w:val="24"/>
+        </w:rPr>
+        <w:fldChar w:fldCharType="end"/>
+      </w:r>
+    </w:p>
+    <w:p>
+      <w:pPr>
+        <w:rPr>
+          <w:b/>
+          <w:sz w:val="24"/>
+          <w:szCs w:val="24"/>
+        </w:rPr>
+      </w:pPr>
+    </w:p>
+    <w:p>
+      <w:pPr>
+        <w:rPr>
+          <w:sz w:val="24"/>
+          <w:szCs w:val="24"/>
+        </w:rPr>
+      </w:pPr>
+      <w:r>
+        <w:rPr>
+          <w:sz w:val="24"/>
+          <w:szCs w:val="24"/>
+        </w:rPr>
+        <w:t>EXCMO. AYUNTAMIENTO DE VALLADOLID</w:t>
+      </w:r>
+    </w:p>
+    <w:p>
+      <w:pPr>
+        <w:rPr>
+          <w:sz w:val="24"/>
+          <w:szCs w:val="24"/>
+        </w:rPr>
+      </w:pPr>
+      <w:r>
+        <w:rPr>
+          <w:sz w:val="24"/>
+          <w:szCs w:val="24"/>
+        </w:rPr>
+        <w:t>Sr. Alcalde</w:t>
+      </w:r>
+    </w:p>
+    <w:p>
+      <w:pPr>
+        <w:rPr>
+          <w:sz w:val="24"/>
+          <w:szCs w:val="24"/>
+        </w:rPr>
+      </w:pPr>
+      <w:r>
+        <w:rPr>
+          <w:sz w:val="24"/>
+          <w:szCs w:val="24"/>
+        </w:rPr>
+        <w:t>VALLADOLID</w:t>
+      </w:r>
+    </w:p>
+    <w:p>
+      <w:pPr>
+        <w:rPr>
+          <w:b/>
+          <w:sz w:val="24"/>
+          <w:szCs w:val="24"/>
+        </w:rPr>
+      </w:pPr>
+    </w:p>
+    <w:p>
+      <w:pPr>
+        <w:rPr>
+          <w:b/>
+          <w:sz w:val="24"/>
+          <w:szCs w:val="24"/>
+        </w:rPr>
+      </w:pPr>
+      <w:r>
+        <w:rPr>
+          <w:b/>
+          <w:sz w:val="24"/>
+          <w:szCs w:val="24"/>
+        </w:rPr>
+        <w:t>SOLICITAMOS</w:t>
+      </w:r>
+    </w:p>
+    <w:p>
+      <w:pPr>
+        <w:rPr>
+          <w:b/>
+          <w:sz w:val="24"/>
+          <w:szCs w:val="24"/>
+        </w:rPr>
+      </w:pPr>
+    </w:p>
+    <w:p>
+      <w:pPr>
+        <w:jc w:val="both"/>
+        <w:rPr>
+          <w:sz w:val="24"/>
+          <w:szCs w:val="24"/>
+        </w:rPr>
+      </w:pPr>
+      <w:r>
+        <w:rPr>
+          <w:sz w:val="24"/>
+          <w:szCs w:val="24"/>
+        </w:rPr>
+        <w:tab/>
+      </w:r>
+      <w:r>
+        <w:rPr>
+          <w:sz w:val="24"/>
+          <w:szCs w:val="24"/>
+        </w:rPr>
+        <w:tab/>
+        <w:t>Auto</w:t>
+      </w:r>
+      <w:r>
+        <w:rPr>
+          <w:sz w:val="24"/>
+          <w:szCs w:val="24"/>
+        </w:rPr>
+        <w:t>rización para instalar los negocios de los industriales feriantes de Valladolid, así como permiso para poder entrar co</w:t>
+      </w:r>
+      <w:r>
+        <w:rPr>
+          <w:sz w:val="24"/>
+          <w:szCs w:val="24"/>
+        </w:rPr>
+        <w:t>n los camiones de más de 12Tm. y</w:t>
+      </w:r>
+      <w:r>
+        <w:rPr>
+          <w:sz w:val="24"/>
+          <w:szCs w:val="24"/>
+        </w:rPr>
+        <w:t xml:space="preserve"> sin acompañamiento policial, por entrar a diferentes horas, según convenio, durante las fiestas de</w:t>
+      </w:r>
+      <w:r>
+        <w:rPr>
+          <w:sz w:val="24"/>
+          <w:szCs w:val="24"/>
+        </w:rPr>
+        <w:t xml:space="preserve"> </w:t>
+      </w:r>
+      <w:r>
+        <w:rPr>
+          <w:b/>
+          <w:sz w:val="24"/>
+          <w:szCs w:val="24"/>
+        </w:rPr>
+        <w:fldChar w:fldCharType="begin"/>
+      </w:r>
+      <w:r>
+        <w:rPr>
+          <w:b/>
+          <w:sz w:val="24"/>
+          <w:szCs w:val="24"/>
+        </w:rPr>
+        <w:instrText xml:space="preserve"> MERGEFIELD NombreFiesta \* MERGEFORMAT </w:instrText>
+      </w:r>
+      <w:r>
+        <w:rPr>
+          <w:b/>
+          <w:sz w:val="24"/>
+          <w:szCs w:val="24"/>
+        </w:rPr>
+        <w:fldChar w:fldCharType="separate"/>
+      </w:r>
+      <w:r>
+        <w:rPr>
+          <w:b/>
+          <w:noProof/>
+          <w:sz w:val="24"/>
+          <w:szCs w:val="24"/>
+        </w:rPr>
+        <w:t>«NombreFiesta»</w:t>
+      </w:r>
+      <w:r>
+        <w:rPr>
+          <w:b/>
+          <w:sz w:val="24"/>
+          <w:szCs w:val="24"/>
+        </w:rPr>
+        <w:fldChar w:fldCharType="end"/>
+      </w:r>
+      <w:r>
+        <w:rPr>
+          <w:sz w:val="24"/>
+          <w:szCs w:val="24"/>
+        </w:rPr>
+        <w:t>, co</w:t>
+      </w:r>
+      <w:bookmarkStart w:id="0" w:name="_GoBack"/>
+      <w:bookmarkEnd w:id="0"/>
+      <w:r>
+        <w:rPr>
+          <w:sz w:val="24"/>
+          <w:szCs w:val="24"/>
+        </w:rPr>
+        <w:t>n el siguiente calendario y plano adjunto:</w:t>
+      </w:r>
+    </w:p>
+    <w:p>
+      <w:pPr>
+        <w:rPr>
+          <w:sz w:val="24"/>
+          <w:szCs w:val="24"/>
+        </w:rPr>
+      </w:pPr>
+      <w:r>
+        <w:rPr>
+          <w:sz w:val="24"/>
+          <w:szCs w:val="24"/>
+        </w:rPr>
+        <w:t xml:space="preserve">Ubicación: </w:t>
+      </w:r>
+      <w:r>
+        <w:rPr>
+          <w:sz w:val="24"/>
+          <w:szCs w:val="24"/>
+        </w:rPr>
+        <w:fldChar w:fldCharType="begin"/>
+      </w:r>
+      <w:r>
+        <w:rPr>
+          <w:sz w:val="24"/>
+          <w:szCs w:val="24"/>
+        </w:rPr>
+        <w:instrText xml:space="preserve"> MERGEFIELD Ubicacion \* MERGEFORMAT </w:instrText>
+      </w:r>
+      <w:r>
+        <w:rPr>
+          <w:sz w:val="24"/>
+          <w:szCs w:val="24"/>
+        </w:rPr>
+        <w:fldChar w:fldCharType="separate"/>
+      </w:r>
+      <w:r>
+        <w:rPr>
+          <w:noProof/>
+          <w:sz w:val="24"/>
+          <w:szCs w:val="24"/>
+        </w:rPr>
+        <w:t>«Ubicacion»</w:t>
+      </w:r>
+      <w:r>
+        <w:rPr>
+          <w:sz w:val="24"/>
+          <w:szCs w:val="24"/>
+        </w:rPr>
+        <w:fldChar w:fldCharType="end"/>
+      </w:r>
+    </w:p>
+    <w:p>
+      <w:pPr>
+        <w:rPr>
+          <w:sz w:val="24"/>
+          <w:szCs w:val="24"/>
+        </w:rPr>
+      </w:pPr>
+    </w:p>
+    <w:p>
+      <w:pPr>
+        <w:rPr>
+          <w:sz w:val="24"/>
+          <w:szCs w:val="24"/>
+        </w:rPr>
+      </w:pPr>
+      <w:r>
+        <w:rPr>
+          <w:sz w:val="24"/>
+          <w:szCs w:val="24"/>
+        </w:rPr>
+        <w:t xml:space="preserve">Montaje: </w:t>
+      </w:r>
+      <w:r>
+        <w:rPr>
+          <w:sz w:val="24"/>
+          <w:szCs w:val="24"/>
+        </w:rPr>
+        <w:fldChar w:fldCharType="begin"/>
+      </w:r>
+      <w:r>
+        <w:rPr>
+          <w:sz w:val="24"/>
+          <w:szCs w:val="24"/>
+        </w:rPr>
+        <w:instrText xml:space="preserve"> MERGEFIELD FechaMontaje \* MERGEFORMAT </w:instrText>
+      </w:r>
+      <w:r>
+        <w:rPr>
+          <w:sz w:val="24"/>
+          <w:szCs w:val="24"/>
+        </w:rPr>
+        <w:fldChar w:fldCharType="separate"/>
+      </w:r>
+      <w:r>
+        <w:rPr>
+          <w:noProof/>
+          <w:sz w:val="24"/>
+          <w:szCs w:val="24"/>
+        </w:rPr>
+        <w:t>«FechaMontaje»</w:t>
+      </w:r>
+      <w:r>
+        <w:rPr>
+          <w:sz w:val="24"/>
+          <w:szCs w:val="24"/>
+        </w:rPr>
+        <w:fldChar w:fldCharType="end"/>
+      </w:r>
+    </w:p>
+    <w:p>
+      <w:pPr>
+        <w:rPr>
+          <w:sz w:val="24"/>
+          <w:szCs w:val="24"/>
+        </w:rPr>
+      </w:pPr>
+      <w:r>
+        <w:rPr>
+          <w:sz w:val="24"/>
+          <w:szCs w:val="24"/>
+        </w:rPr>
+        <w:t xml:space="preserve">Apertura: </w:t>
+      </w:r>
+      <w:r>
+        <w:rPr>
+          <w:sz w:val="24"/>
+          <w:szCs w:val="24"/>
+        </w:rPr>
+        <w:fldChar w:fldCharType="begin"/>
+      </w:r>
+      <w:r>
+        <w:rPr>
+          <w:sz w:val="24"/>
+          <w:szCs w:val="24"/>
+        </w:rPr>
+        <w:instrText xml:space="preserve"> MERGEFIELD FechaApertura \* MERGEFORMAT </w:instrText>
+      </w:r>
+      <w:r>
+        <w:rPr>
+          <w:sz w:val="24"/>
+          <w:szCs w:val="24"/>
+        </w:rPr>
+        <w:fldChar w:fldCharType="separate"/>
+      </w:r>
+      <w:r>
+        <w:rPr>
+          <w:noProof/>
+          <w:sz w:val="24"/>
+          <w:szCs w:val="24"/>
+        </w:rPr>
+        <w:t>«FechaApertura»</w:t>
+      </w:r>
+      <w:r>
+        <w:rPr>
+          <w:sz w:val="24"/>
+          <w:szCs w:val="24"/>
+        </w:rPr>
+        <w:fldChar w:fldCharType="end"/>
+      </w:r>
+    </w:p>
+    <w:p>
+      <w:pPr>
+        <w:rPr>
+          <w:sz w:val="24"/>
+          <w:szCs w:val="24"/>
+        </w:rPr>
+      </w:pPr>
+      <w:r>
+        <w:rPr>
+          <w:sz w:val="24"/>
+          <w:szCs w:val="24"/>
+        </w:rPr>
+        <w:t xml:space="preserve">Desmontaje: </w:t>
+      </w:r>
+      <w:r>
+        <w:rPr>
+          <w:sz w:val="24"/>
+          <w:szCs w:val="24"/>
+        </w:rPr>
+        <w:fldChar w:fldCharType="begin"/>
+      </w:r>
+      <w:r>
+        <w:rPr>
+          <w:sz w:val="24"/>
+          <w:szCs w:val="24"/>
+        </w:rPr>
+        <w:instrText xml:space="preserve"> MERGEFIELD FechaDesmontaje \* MERGEFORMAT </w:instrText>
+      </w:r>
+      <w:r>
+        <w:rPr>
+          <w:sz w:val="24"/>
+          <w:szCs w:val="24"/>
+        </w:rPr>
+        <w:fldChar w:fldCharType="separate"/>
+      </w:r>
+      <w:r>
+        <w:rPr>
+          <w:noProof/>
+          <w:sz w:val="24"/>
+          <w:szCs w:val="24"/>
+        </w:rPr>
+        <w:t>«FechaDesmontaje»</w:t>
+      </w:r>
+      <w:r>
+        <w:rPr>
+          <w:sz w:val="24"/>
+          <w:szCs w:val="24"/>
+        </w:rPr>
+        <w:fldChar w:fldCharType="end"/>
+      </w:r>
+    </w:p>
+    <w:p>
+      <w:pPr>
+        <w:rPr>
+          <w:sz w:val="24"/>
+          <w:szCs w:val="24"/>
+        </w:rPr>
+      </w:pPr>
+    </w:p>
+    <w:p>
+      <w:pPr>
+        <w:rPr>
+          <w:sz w:val="24"/>
+          <w:szCs w:val="24"/>
+        </w:rPr>
+      </w:pPr>
+      <w:r>
+        <w:rPr>
+          <w:sz w:val="24"/>
+          <w:szCs w:val="24"/>
+        </w:rPr>
+        <w:t>En espera de vernos complacidos les saludamos muy atentamente.</w:t>
+      </w:r>
+    </w:p>
+    <w:p>
+      <w:pPr>
+        <w:rPr>
+          <w:sz w:val="24"/>
+          <w:szCs w:val="24"/>
+        </w:rPr>
+      </w:pPr>
+    </w:p>
+    <w:p>
+      <w:pPr>
+        <w:rPr>
+          <w:sz w:val="24"/>
+          <w:szCs w:val="24"/>
+        </w:rPr>
+      </w:pPr>
+      <w:r>
+        <w:rPr>
+          <w:sz w:val="24"/>
+          <w:szCs w:val="24"/>
+        </w:rPr>
+        <w:tab/>
+      </w:r>
+      <w:r>
+        <w:rPr>
+          <w:sz w:val="24"/>
+          <w:szCs w:val="24"/>
+        </w:rPr>
+        <w:tab/>
+        <w:t>El presidente: Juan Ignacio Arcos Giménez</w:t>
+      </w:r>
+    </w:p>
+    <w:p>
+      <w:pPr>
+        <w:rPr>
+          <w:sz w:val="24"/>
+          <w:szCs w:val="24"/>
+        </w:rPr>
+      </w:pPr>
+      <w:r>
+        <w:rPr>
+          <w:sz w:val="24"/>
+          <w:szCs w:val="24"/>
+        </w:rPr>
+        <w:tab/>
+      </w:r>
+      <w:r>
+        <w:rPr>
+          <w:sz w:val="24"/>
+          <w:szCs w:val="24"/>
+        </w:rPr>
+        <w:tab/>
+        <w:t>DNI 9.304.309G</w:t>
+      </w:r>
+    </w:p>
+    <w:p>
+      <w:pPr>
+        <w:rPr>
+          <w:b/>
+          <w:sz w:val="24"/>
+          <w:szCs w:val="24"/>
+        </w:rPr>
+      </w:pPr>
+      <w:r>
+        <w:rPr>
+          <w:b/>
+          <w:sz w:val="24"/>
+          <w:szCs w:val="24"/>
+        </w:rPr>
+        <w:br w:type="page"/>
+      </w:r>
     </w:p>
     <w:p>
       <w:pPr>
@@ -43,6 +572,7 @@
           <w:sz w:val="28"/>
           <w:szCs w:val="28"/>
         </w:rPr>
+        <w:lastRenderedPageBreak/>
         <w:t>RELACIÓN DE FERIANTES QUE MONTARÁ</w:t>
       </w:r>
       <w:r>
@@ -272,12 +802,10 @@
           <w:szCs w:val="24"/>
         </w:rPr>
       </w:pPr>
-      <w:bookmarkStart w:id="0" w:name="_GoBack"/>
-      <w:bookmarkEnd w:id="0"/>
     </w:p>
     <w:sectPr>
       <w:pgSz w:w="11906" w:h="16838"/>
-      <w:pgMar w:top="1417" w:right="1701" w:bottom="1417" w:left="1701" w:header="708" w:footer="708" w:gutter="0"/>
+      <w:pgMar w:top="3433" w:right="1701" w:bottom="1417" w:left="1701" w:header="708" w:footer="708" w:gutter="0"/>
       <w:cols w:space="708"/>
       <w:docGrid w:linePitch="360"/>
     </w:sectPr>

</xml_diff>

<commit_message>
v1.5.4 [x] Cambiar Word para incluir descuento para ese año y cambio nombre del presidente en BARRIOS.docx
</commit_message>
<xml_diff>
--- a/src/main/webapp/BARRIOS.docx
+++ b/src/main/webapp/BARRIOS.docx
@@ -1,6 +1,6 @@
 
 <file path=word/document.xml><?xml version="1.0" encoding="utf-8"?>
-<w:document xmlns:wpc="http://schemas.microsoft.com/office/word/2010/wordprocessingCanvas" xmlns:mo="http://schemas.microsoft.com/office/mac/office/2008/main" xmlns:mc="http://schemas.openxmlformats.org/markup-compatibility/2006" xmlns:mv="urn:schemas-microsoft-com:mac:vml" xmlns:o="urn:schemas-microsoft-com:office:office" xmlns:r="http://schemas.openxmlformats.org/officeDocument/2006/relationships" xmlns:m="http://schemas.openxmlformats.org/officeDocument/2006/math" xmlns:v="urn:schemas-microsoft-com:vml" xmlns:wp14="http://schemas.microsoft.com/office/word/2010/wordprocessingDrawing" xmlns:wp="http://schemas.openxmlformats.org/drawingml/2006/wordprocessingDrawing" xmlns:w10="urn:schemas-microsoft-com:office:word" xmlns:w="http://schemas.openxmlformats.org/wordprocessingml/2006/main" xmlns:w14="http://schemas.microsoft.com/office/word/2010/wordml" xmlns:w15="http://schemas.microsoft.com/office/word/2012/wordml" xmlns:wpg="http://schemas.microsoft.com/office/word/2010/wordprocessingGroup" xmlns:wpi="http://schemas.microsoft.com/office/word/2010/wordprocessingInk" xmlns:wne="http://schemas.microsoft.com/office/word/2006/wordml" xmlns:wps="http://schemas.microsoft.com/office/word/2010/wordprocessingShape" mc:Ignorable="w14 w15 wp14">
+<w:document xmlns:wpc="http://schemas.microsoft.com/office/word/2010/wordprocessingCanvas" xmlns:cx="http://schemas.microsoft.com/office/drawing/2014/chartex" xmlns:cx1="http://schemas.microsoft.com/office/drawing/2015/9/8/chartex" xmlns:cx2="http://schemas.microsoft.com/office/drawing/2015/10/21/chartex" xmlns:cx3="http://schemas.microsoft.com/office/drawing/2016/5/9/chartex" xmlns:cx4="http://schemas.microsoft.com/office/drawing/2016/5/10/chartex" xmlns:cx5="http://schemas.microsoft.com/office/drawing/2016/5/11/chartex" xmlns:cx6="http://schemas.microsoft.com/office/drawing/2016/5/12/chartex" xmlns:cx7="http://schemas.microsoft.com/office/drawing/2016/5/13/chartex" xmlns:cx8="http://schemas.microsoft.com/office/drawing/2016/5/14/chartex" xmlns:mc="http://schemas.openxmlformats.org/markup-compatibility/2006" xmlns:aink="http://schemas.microsoft.com/office/drawing/2016/ink" xmlns:am3d="http://schemas.microsoft.com/office/drawing/2017/model3d" xmlns:o="urn:schemas-microsoft-com:office:office" xmlns:r="http://schemas.openxmlformats.org/officeDocument/2006/relationships" xmlns:m="http://schemas.openxmlformats.org/officeDocument/2006/math" xmlns:v="urn:schemas-microsoft-com:vml" xmlns:wp14="http://schemas.microsoft.com/office/word/2010/wordprocessingDrawing" xmlns:wp="http://schemas.openxmlformats.org/drawingml/2006/wordprocessingDrawing" xmlns:w10="urn:schemas-microsoft-com:office:word" xmlns:w="http://schemas.openxmlformats.org/wordprocessingml/2006/main" xmlns:w14="http://schemas.microsoft.com/office/word/2010/wordml" xmlns:w15="http://schemas.microsoft.com/office/word/2012/wordml" xmlns:w16cex="http://schemas.microsoft.com/office/word/2018/wordml/cex" xmlns:w16cid="http://schemas.microsoft.com/office/word/2016/wordml/cid" xmlns:w16="http://schemas.microsoft.com/office/word/2018/wordml" xmlns:w16se="http://schemas.microsoft.com/office/word/2015/wordml/symex" xmlns:wpg="http://schemas.microsoft.com/office/word/2010/wordprocessingGroup" xmlns:wpi="http://schemas.microsoft.com/office/word/2010/wordprocessingInk" xmlns:wne="http://schemas.microsoft.com/office/word/2006/wordml" xmlns:wps="http://schemas.microsoft.com/office/word/2010/wordprocessingShape" mc:Ignorable="w14 w15 w16se w16cid w16 w16cex wp14">
   <w:body>
     <w:p>
       <w:pPr>
@@ -44,7 +44,7 @@
           <w:sz w:val="24"/>
           <w:szCs w:val="24"/>
         </w:rPr>
-        <w:t>26 de enero de 2017</w:t>
+        <w:t>19 de marzo de 2021</w:t>
       </w:r>
       <w:r>
         <w:rPr>
@@ -240,16 +240,7 @@
           <w:sz w:val="24"/>
           <w:szCs w:val="24"/>
         </w:rPr>
-        <w:t>, co</w:t>
-      </w:r>
-      <w:bookmarkStart w:id="0" w:name="_GoBack"/>
-      <w:bookmarkEnd w:id="0"/>
-      <w:r>
-        <w:rPr>
-          <w:sz w:val="24"/>
-          <w:szCs w:val="24"/>
-        </w:rPr>
-        <w:t>n el siguiente calendario y plano adjunto:</w:t>
+        <w:t>, con el siguiente calendario y plano adjunto:</w:t>
       </w:r>
     </w:p>
     <w:p>
@@ -515,7 +506,14 @@
           <w:szCs w:val="24"/>
         </w:rPr>
         <w:tab/>
-        <w:t>El presidente: Juan Ignacio Arcos Giménez</w:t>
+        <w:t xml:space="preserve">El presidente: </w:t>
+      </w:r>
+      <w:r>
+        <w:rPr>
+          <w:sz w:val="24"/>
+          <w:szCs w:val="24"/>
+        </w:rPr>
+        <w:t>Félix Galicia de Pablos</w:t>
       </w:r>
     </w:p>
     <w:p>
@@ -538,7 +536,14 @@
           <w:szCs w:val="24"/>
         </w:rPr>
         <w:tab/>
-        <w:t>DNI 9.304.309G</w:t>
+        <w:t xml:space="preserve">DNI </w:t>
+      </w:r>
+      <w:r>
+        <w:rPr>
+          <w:sz w:val="24"/>
+          <w:szCs w:val="24"/>
+        </w:rPr>
+        <w:t>9.269.605F</w:t>
       </w:r>
     </w:p>
     <w:p>
@@ -814,8 +819,8 @@
 </file>
 
 <file path=word/numbering.xml><?xml version="1.0" encoding="utf-8"?>
-<w:numbering xmlns:wpc="http://schemas.microsoft.com/office/word/2010/wordprocessingCanvas" xmlns:mo="http://schemas.microsoft.com/office/mac/office/2008/main" xmlns:mc="http://schemas.openxmlformats.org/markup-compatibility/2006" xmlns:mv="urn:schemas-microsoft-com:mac:vml" xmlns:o="urn:schemas-microsoft-com:office:office" xmlns:r="http://schemas.openxmlformats.org/officeDocument/2006/relationships" xmlns:m="http://schemas.openxmlformats.org/officeDocument/2006/math" xmlns:v="urn:schemas-microsoft-com:vml" xmlns:wp14="http://schemas.microsoft.com/office/word/2010/wordprocessingDrawing" xmlns:wp="http://schemas.openxmlformats.org/drawingml/2006/wordprocessingDrawing" xmlns:w10="urn:schemas-microsoft-com:office:word" xmlns:w="http://schemas.openxmlformats.org/wordprocessingml/2006/main" xmlns:w14="http://schemas.microsoft.com/office/word/2010/wordml" xmlns:w15="http://schemas.microsoft.com/office/word/2012/wordml" xmlns:wpg="http://schemas.microsoft.com/office/word/2010/wordprocessingGroup" xmlns:wpi="http://schemas.microsoft.com/office/word/2010/wordprocessingInk" xmlns:wne="http://schemas.microsoft.com/office/word/2006/wordml" xmlns:wps="http://schemas.microsoft.com/office/word/2010/wordprocessingShape" mc:Ignorable="w14 w15 wp14">
-  <w:abstractNum w:abstractNumId="0">
+<w:numbering xmlns:wpc="http://schemas.microsoft.com/office/word/2010/wordprocessingCanvas" xmlns:cx="http://schemas.microsoft.com/office/drawing/2014/chartex" xmlns:cx1="http://schemas.microsoft.com/office/drawing/2015/9/8/chartex" xmlns:cx2="http://schemas.microsoft.com/office/drawing/2015/10/21/chartex" xmlns:cx3="http://schemas.microsoft.com/office/drawing/2016/5/9/chartex" xmlns:cx4="http://schemas.microsoft.com/office/drawing/2016/5/10/chartex" xmlns:cx5="http://schemas.microsoft.com/office/drawing/2016/5/11/chartex" xmlns:cx6="http://schemas.microsoft.com/office/drawing/2016/5/12/chartex" xmlns:cx7="http://schemas.microsoft.com/office/drawing/2016/5/13/chartex" xmlns:cx8="http://schemas.microsoft.com/office/drawing/2016/5/14/chartex" xmlns:mc="http://schemas.openxmlformats.org/markup-compatibility/2006" xmlns:aink="http://schemas.microsoft.com/office/drawing/2016/ink" xmlns:am3d="http://schemas.microsoft.com/office/drawing/2017/model3d" xmlns:o="urn:schemas-microsoft-com:office:office" xmlns:r="http://schemas.openxmlformats.org/officeDocument/2006/relationships" xmlns:m="http://schemas.openxmlformats.org/officeDocument/2006/math" xmlns:v="urn:schemas-microsoft-com:vml" xmlns:wp14="http://schemas.microsoft.com/office/word/2010/wordprocessingDrawing" xmlns:wp="http://schemas.openxmlformats.org/drawingml/2006/wordprocessingDrawing" xmlns:w10="urn:schemas-microsoft-com:office:word" xmlns:w="http://schemas.openxmlformats.org/wordprocessingml/2006/main" xmlns:w14="http://schemas.microsoft.com/office/word/2010/wordml" xmlns:w15="http://schemas.microsoft.com/office/word/2012/wordml" xmlns:w16cex="http://schemas.microsoft.com/office/word/2018/wordml/cex" xmlns:w16cid="http://schemas.microsoft.com/office/word/2016/wordml/cid" xmlns:w16="http://schemas.microsoft.com/office/word/2018/wordml" xmlns:w16se="http://schemas.microsoft.com/office/word/2015/wordml/symex" xmlns:wpg="http://schemas.microsoft.com/office/word/2010/wordprocessingGroup" xmlns:wpi="http://schemas.microsoft.com/office/word/2010/wordprocessingInk" xmlns:wne="http://schemas.microsoft.com/office/word/2006/wordml" xmlns:wps="http://schemas.microsoft.com/office/word/2010/wordprocessingShape" mc:Ignorable="w14 w15 w16se w16cid w16 w16cex wp14">
+  <w:abstractNum w:abstractNumId="0" w15:restartNumberingAfterBreak="0">
     <w:nsid w:val="1FF2473A"/>
     <w:multiLevelType w:val="hybridMultilevel"/>
     <w:tmpl w:val="D666893C"/>
@@ -911,7 +916,7 @@
 </file>
 
 <file path=word/styles.xml><?xml version="1.0" encoding="utf-8"?>
-<w:styles xmlns:mc="http://schemas.openxmlformats.org/markup-compatibility/2006" xmlns:r="http://schemas.openxmlformats.org/officeDocument/2006/relationships" xmlns:w="http://schemas.openxmlformats.org/wordprocessingml/2006/main" xmlns:w14="http://schemas.microsoft.com/office/word/2010/wordml" xmlns:w15="http://schemas.microsoft.com/office/word/2012/wordml" mc:Ignorable="w14 w15">
+<w:styles xmlns:mc="http://schemas.openxmlformats.org/markup-compatibility/2006" xmlns:r="http://schemas.openxmlformats.org/officeDocument/2006/relationships" xmlns:w="http://schemas.openxmlformats.org/wordprocessingml/2006/main" xmlns:w14="http://schemas.microsoft.com/office/word/2010/wordml" xmlns:w15="http://schemas.microsoft.com/office/word/2012/wordml" xmlns:w16cex="http://schemas.microsoft.com/office/word/2018/wordml/cex" xmlns:w16cid="http://schemas.microsoft.com/office/word/2016/wordml/cid" xmlns:w16="http://schemas.microsoft.com/office/word/2018/wordml" xmlns:w16se="http://schemas.microsoft.com/office/word/2015/wordml/symex" mc:Ignorable="w14 w15 w16se w16cid w16 w16cex">
   <w:docDefaults>
     <w:rPrDefault>
       <w:rPr>
@@ -927,7 +932,7 @@
       </w:pPr>
     </w:pPrDefault>
   </w:docDefaults>
-  <w:latentStyles w:defLockedState="0" w:defUIPriority="99" w:defSemiHidden="0" w:defUnhideWhenUsed="0" w:defQFormat="0" w:count="380">
+  <w:latentStyles w:defLockedState="0" w:defUIPriority="99" w:defSemiHidden="0" w:defUnhideWhenUsed="0" w:defQFormat="0" w:count="376">
     <w:lsdException w:name="Normal" w:uiPriority="0" w:qFormat="1"/>
     <w:lsdException w:name="heading 1" w:uiPriority="9" w:qFormat="1"/>
     <w:lsdException w:name="heading 2" w:semiHidden="1" w:uiPriority="9" w:unhideWhenUsed="1" w:qFormat="1"/>
@@ -1084,15 +1089,6 @@
     <w:lsdException w:name="Balloon Text" w:semiHidden="1" w:unhideWhenUsed="1"/>
     <w:lsdException w:name="Table Grid" w:uiPriority="59"/>
     <w:lsdException w:name="Table Theme" w:semiHidden="1" w:unhideWhenUsed="1"/>
-    <w:lsdException w:name="Note Level 1" w:semiHidden="1" w:unhideWhenUsed="1"/>
-    <w:lsdException w:name="Note Level 2" w:semiHidden="1" w:unhideWhenUsed="1"/>
-    <w:lsdException w:name="Note Level 3" w:semiHidden="1" w:unhideWhenUsed="1"/>
-    <w:lsdException w:name="Note Level 4" w:semiHidden="1" w:unhideWhenUsed="1"/>
-    <w:lsdException w:name="Note Level 5" w:semiHidden="1" w:unhideWhenUsed="1"/>
-    <w:lsdException w:name="Note Level 6" w:semiHidden="1" w:unhideWhenUsed="1"/>
-    <w:lsdException w:name="Note Level 7" w:semiHidden="1" w:unhideWhenUsed="1"/>
-    <w:lsdException w:name="Note Level 8" w:semiHidden="1" w:unhideWhenUsed="1"/>
-    <w:lsdException w:name="Note Level 9" w:semiHidden="1" w:unhideWhenUsed="1"/>
     <w:lsdException w:name="Placeholder Text" w:semiHidden="1"/>
     <w:lsdException w:name="No Spacing" w:uiPriority="1" w:qFormat="1"/>
     <w:lsdException w:name="Light Shading" w:uiPriority="60"/>

</xml_diff>